<commit_message>
Atividade Aula 33 - Regressão Polinomial
</commit_message>
<xml_diff>
--- a/Aula_33_(18-09-2025)/Atividade_01_Aula_33_Regressão_Polinomial.docx
+++ b/Aula_33_(18-09-2025)/Atividade_01_Aula_33_Regressão_Polinomial.docx
@@ -1180,16 +1180,7 @@
                     <w:sz w:val="24"/>
                     <w:szCs w:val="24"/>
                   </w:rPr>
-                  <m:t xml:space="preserve"> </m:t>
-                </m:r>
-                <m:r>
-                  <w:rPr>
-                    <w:rFonts w:ascii="Cambria Math" w:hAnsi="Cambria Math"/>
-                    <w:color w:val="EE0000"/>
-                    <w:sz w:val="24"/>
-                    <w:szCs w:val="24"/>
-                  </w:rPr>
-                  <m:t xml:space="preserve"> </m:t>
+                  <m:t xml:space="preserve">  </m:t>
                 </m:r>
                 <m:sSub>
                   <m:sSubPr>
@@ -1231,46 +1222,7 @@
                         <w:szCs w:val="24"/>
                         <w:lang w:val="en-US"/>
                       </w:rPr>
-                      <m:t>1</m:t>
-                    </m:r>
-                    <m:r>
-                      <m:rPr>
-                        <m:sty m:val="p"/>
-                      </m:rPr>
-                      <w:rPr>
-                        <w:rFonts w:ascii="Cambria Math" w:hAnsi="Cambria Math"/>
-                        <w:color w:val="EE0000"/>
-                        <w:sz w:val="24"/>
-                        <w:szCs w:val="24"/>
-                        <w:lang w:val="en-US"/>
-                      </w:rPr>
-                      <m:t xml:space="preserve"> </m:t>
-                    </m:r>
-                    <m:r>
-                      <m:rPr>
-                        <m:sty m:val="p"/>
-                      </m:rPr>
-                      <w:rPr>
-                        <w:rFonts w:ascii="Cambria Math" w:hAnsi="Cambria Math"/>
-                        <w:color w:val="EE0000"/>
-                        <w:sz w:val="24"/>
-                        <w:szCs w:val="24"/>
-                        <w:lang w:val="en-US"/>
-                      </w:rPr>
-                      <m:t xml:space="preserve">= </m:t>
-                    </m:r>
-                    <m:r>
-                      <m:rPr>
-                        <m:sty m:val="p"/>
-                      </m:rPr>
-                      <w:rPr>
-                        <w:rFonts w:ascii="Cambria Math" w:hAnsi="Cambria Math"/>
-                        <w:color w:val="EE0000"/>
-                        <w:sz w:val="24"/>
-                        <w:szCs w:val="24"/>
-                        <w:lang w:val="en-US"/>
-                      </w:rPr>
-                      <m:t xml:space="preserve"> </m:t>
+                      <m:t xml:space="preserve">1 =  </m:t>
                     </m:r>
                   </m:sub>
                 </m:sSub>
@@ -1314,16 +1266,7 @@
                             <w:sz w:val="24"/>
                             <w:szCs w:val="24"/>
                           </w:rPr>
-                          <m:t>x</m:t>
-                        </m:r>
-                        <m:r>
-                          <w:rPr>
-                            <w:rFonts w:ascii="Cambria Math" w:hAnsi="Cambria Math"/>
-                            <w:color w:val="EE0000"/>
-                            <w:sz w:val="24"/>
-                            <w:szCs w:val="24"/>
-                          </w:rPr>
-                          <m:t>y</m:t>
+                          <m:t>xy</m:t>
                         </m:r>
                       </m:e>
                     </m:d>
@@ -1830,7 +1773,15 @@
             </w:r>
             <w:proofErr w:type="spellEnd"/>
             <w:r>
-              <w:t xml:space="preserve"> (m = 0..4)</w:t>
+              <w:t xml:space="preserve"> (m = </w:t>
+            </w:r>
+            <w:proofErr w:type="gramStart"/>
+            <w:r>
+              <w:t>0..</w:t>
+            </w:r>
+            <w:proofErr w:type="gramEnd"/>
+            <w:r>
+              <w:t>4)</w:t>
             </w:r>
           </w:p>
         </w:tc>
@@ -2318,7 +2269,21 @@
               <w:rPr>
                 <w:bCs/>
               </w:rPr>
-              <w:t xml:space="preserve"> y (m = 0..2)</w:t>
+              <w:t xml:space="preserve"> y (m = </w:t>
+            </w:r>
+            <w:proofErr w:type="gramStart"/>
+            <w:r>
+              <w:rPr>
+                <w:bCs/>
+              </w:rPr>
+              <w:t>0..</w:t>
+            </w:r>
+            <w:proofErr w:type="gramEnd"/>
+            <w:r>
+              <w:rPr>
+                <w:bCs/>
+              </w:rPr>
+              <w:t>2)</w:t>
             </w:r>
           </w:p>
         </w:tc>
@@ -3128,19 +3093,7 @@
                     <w:sz w:val="24"/>
                     <w:szCs w:val="24"/>
                   </w:rPr>
-                  <m:t>Xᵀ</m:t>
-                </m:r>
-                <m:r>
-                  <m:rPr>
-                    <m:sty m:val="b"/>
-                  </m:rPr>
-                  <w:rPr>
-                    <w:rFonts w:ascii="Cambria Math" w:hAnsi="Cambria Math"/>
-                    <w:color w:val="EE0000"/>
-                    <w:sz w:val="24"/>
-                    <w:szCs w:val="24"/>
-                  </w:rPr>
-                  <m:t>Y</m:t>
+                  <m:t>XᵀY</m:t>
                 </m:r>
                 <m:r>
                   <w:rPr>
@@ -3470,6 +3423,7 @@
               <w:t xml:space="preserve">Resolva (XᵀX) w = </w:t>
             </w:r>
             <w:proofErr w:type="spellStart"/>
+            <w:proofErr w:type="gramStart"/>
             <w:r>
               <w:rPr>
                 <w:b/>
@@ -3483,6 +3437,7 @@
               </w:rPr>
               <w:t xml:space="preserve"> :</w:t>
             </w:r>
+            <w:proofErr w:type="gramEnd"/>
           </w:p>
         </w:tc>
       </w:tr>
@@ -3656,16 +3611,7 @@
                               <w:sz w:val="24"/>
                               <w:szCs w:val="24"/>
                             </w:rPr>
-                            <m:t>0</m:t>
-                          </m:r>
-                          <m:r>
-                            <w:rPr>
-                              <w:rFonts w:ascii="Cambria Math" w:hAnsi="Cambria Math"/>
-                              <w:color w:val="EE0000"/>
-                              <w:sz w:val="24"/>
-                              <w:szCs w:val="24"/>
-                            </w:rPr>
-                            <m:t>.90</m:t>
+                            <m:t>0.90</m:t>
                           </m:r>
                         </m:e>
                       </m:mr>
@@ -3923,85 +3869,7 @@
               <w:rPr>
                 <w:color w:val="EE0000"/>
               </w:rPr>
-              <w:t xml:space="preserve">Para: </w:t>
-            </w:r>
-            <w:r>
-              <w:rPr>
-                <w:color w:val="EE0000"/>
-              </w:rPr>
-              <w:t>x</w:t>
-            </w:r>
-            <w:r>
-              <w:rPr>
-                <w:color w:val="EE0000"/>
-              </w:rPr>
-              <w:t xml:space="preserve"> </w:t>
-            </w:r>
-            <w:r>
-              <w:rPr>
-                <w:color w:val="EE0000"/>
-              </w:rPr>
-              <w:t>=</w:t>
-            </w:r>
-            <w:r>
-              <w:rPr>
-                <w:color w:val="EE0000"/>
-              </w:rPr>
-              <w:t xml:space="preserve"> </w:t>
-            </w:r>
-            <w:r>
-              <w:rPr>
-                <w:color w:val="EE0000"/>
-              </w:rPr>
-              <w:t>[−2,</w:t>
-            </w:r>
-            <w:r>
-              <w:rPr>
-                <w:color w:val="EE0000"/>
-              </w:rPr>
-              <w:t xml:space="preserve"> </w:t>
-            </w:r>
-            <w:r>
-              <w:rPr>
-                <w:color w:val="EE0000"/>
-              </w:rPr>
-              <w:t>−1,</w:t>
-            </w:r>
-            <w:r>
-              <w:rPr>
-                <w:color w:val="EE0000"/>
-              </w:rPr>
-              <w:t xml:space="preserve"> </w:t>
-            </w:r>
-            <w:r>
-              <w:rPr>
-                <w:color w:val="EE0000"/>
-              </w:rPr>
-              <w:t>0,</w:t>
-            </w:r>
-            <w:r>
-              <w:rPr>
-                <w:color w:val="EE0000"/>
-              </w:rPr>
-              <w:t xml:space="preserve"> </w:t>
-            </w:r>
-            <w:r>
-              <w:rPr>
-                <w:color w:val="EE0000"/>
-              </w:rPr>
-              <w:t>1,</w:t>
-            </w:r>
-            <w:r>
-              <w:rPr>
-                <w:color w:val="EE0000"/>
-              </w:rPr>
-              <w:t xml:space="preserve"> </w:t>
-            </w:r>
-            <w:r>
-              <w:rPr>
-                <w:color w:val="EE0000"/>
-              </w:rPr>
-              <w:t>2]</w:t>
+              <w:t>Para: x = [−2, −1, 0, 1, 2]</w:t>
             </w:r>
           </w:p>
           <w:p>
@@ -4015,67 +3883,7 @@
               <w:rPr>
                 <w:color w:val="EE0000"/>
               </w:rPr>
-              <w:t>ŷᵢ</w:t>
-            </w:r>
-            <w:r>
-              <w:rPr>
-                <w:color w:val="EE0000"/>
-              </w:rPr>
-              <w:t xml:space="preserve"> = </w:t>
-            </w:r>
-            <w:r>
-              <w:rPr>
-                <w:color w:val="EE0000"/>
-              </w:rPr>
-              <w:t>[1.28,</w:t>
-            </w:r>
-            <w:r>
-              <w:rPr>
-                <w:color w:val="EE0000"/>
-              </w:rPr>
-              <w:t xml:space="preserve"> </w:t>
-            </w:r>
-            <w:r>
-              <w:rPr>
-                <w:color w:val="EE0000"/>
-              </w:rPr>
-              <w:t>0.25,</w:t>
-            </w:r>
-            <w:r>
-              <w:rPr>
-                <w:color w:val="EE0000"/>
-              </w:rPr>
-              <w:t xml:space="preserve"> </w:t>
-            </w:r>
-            <w:r>
-              <w:rPr>
-                <w:color w:val="EE0000"/>
-              </w:rPr>
-              <w:t>0.51,</w:t>
-            </w:r>
-            <w:r>
-              <w:rPr>
-                <w:color w:val="EE0000"/>
-              </w:rPr>
-              <w:t xml:space="preserve"> </w:t>
-            </w:r>
-            <w:r>
-              <w:rPr>
-                <w:color w:val="EE0000"/>
-              </w:rPr>
-              <w:t>2.05,</w:t>
-            </w:r>
-            <w:r>
-              <w:rPr>
-                <w:color w:val="EE0000"/>
-              </w:rPr>
-              <w:t xml:space="preserve"> </w:t>
-            </w:r>
-            <w:r>
-              <w:rPr>
-                <w:color w:val="EE0000"/>
-              </w:rPr>
-              <w:t>4.88]</w:t>
+              <w:t>ŷᵢ = [1.28, 0.25, 0.51, 2.05, 4.88]</w:t>
             </w:r>
           </w:p>
           <w:p>
@@ -4089,67 +3897,7 @@
               <w:rPr>
                 <w:color w:val="EE0000"/>
               </w:rPr>
-              <w:t>rᵢ</w:t>
-            </w:r>
-            <w:r>
-              <w:rPr>
-                <w:color w:val="EE0000"/>
-              </w:rPr>
-              <w:t xml:space="preserve"> = </w:t>
-            </w:r>
-            <w:r>
-              <w:rPr>
-                <w:color w:val="EE0000"/>
-              </w:rPr>
-              <w:t>[−0.28,</w:t>
-            </w:r>
-            <w:r>
-              <w:rPr>
-                <w:color w:val="EE0000"/>
-              </w:rPr>
-              <w:t xml:space="preserve"> </w:t>
-            </w:r>
-            <w:r>
-              <w:rPr>
-                <w:color w:val="EE0000"/>
-              </w:rPr>
-              <w:t>0.74,</w:t>
-            </w:r>
-            <w:r>
-              <w:rPr>
-                <w:color w:val="EE0000"/>
-              </w:rPr>
-              <w:t xml:space="preserve"> </w:t>
-            </w:r>
-            <w:r>
-              <w:rPr>
-                <w:color w:val="EE0000"/>
-              </w:rPr>
-              <w:t>−0.51,</w:t>
-            </w:r>
-            <w:r>
-              <w:rPr>
-                <w:color w:val="EE0000"/>
-              </w:rPr>
-              <w:t xml:space="preserve"> </w:t>
-            </w:r>
-            <w:r>
-              <w:rPr>
-                <w:color w:val="EE0000"/>
-              </w:rPr>
-              <w:t>−0.05,</w:t>
-            </w:r>
-            <w:r>
-              <w:rPr>
-                <w:color w:val="EE0000"/>
-              </w:rPr>
-              <w:t xml:space="preserve"> </w:t>
-            </w:r>
-            <w:r>
-              <w:rPr>
-                <w:color w:val="EE0000"/>
-              </w:rPr>
-              <w:t>0.11]</w:t>
+              <w:t>rᵢ = [−0.28, 0.74, −0.51, −0.05, 0.11]</w:t>
             </w:r>
           </w:p>
           <w:p>
@@ -4160,31 +3908,7 @@
               <w:rPr>
                 <w:color w:val="EE0000"/>
               </w:rPr>
-              <w:t>RMSE</w:t>
-            </w:r>
-            <w:r>
-              <w:rPr>
-                <w:color w:val="EE0000"/>
-              </w:rPr>
-              <w:t xml:space="preserve"> </w:t>
-            </w:r>
-            <w:r>
-              <w:rPr>
-                <w:color w:val="EE0000"/>
-              </w:rPr>
-              <w:t>=</w:t>
-            </w:r>
-            <w:r>
-              <w:rPr>
-                <w:color w:val="EE0000"/>
-              </w:rPr>
-              <w:t xml:space="preserve"> </w:t>
-            </w:r>
-            <w:r>
-              <w:rPr>
-                <w:color w:val="EE0000"/>
-              </w:rPr>
-              <w:t>0.42</w:t>
+              <w:t>RMSE = 0.42</w:t>
             </w:r>
           </w:p>
         </w:tc>
@@ -5493,15 +5217,7 @@
                 <w:sz w:val="24"/>
                 <w:szCs w:val="24"/>
               </w:rPr>
-              <w:t>Quando usamos um polinômio de grau n−1 para ajustar n pontos distintos, o polinômio passa exatamente por todos eles. Assim, todos os resíduos ficam iguais a zero</w:t>
-            </w:r>
-            <w:r>
-              <w:rPr>
-                <w:color w:val="EE0000"/>
-                <w:sz w:val="24"/>
-                <w:szCs w:val="24"/>
-              </w:rPr>
-              <w:t>.</w:t>
+              <w:t>Quando usamos um polinômio de grau n−1 para ajustar n pontos distintos, o polinômio passa exatamente por todos eles. Assim, todos os resíduos ficam iguais a zero.</w:t>
             </w:r>
           </w:p>
         </w:tc>
@@ -7253,6 +6969,7 @@
   <w:style w:type="character" w:default="1" w:styleId="Fontepargpadro">
     <w:name w:val="Default Paragraph Font"/>
     <w:uiPriority w:val="1"/>
+    <w:semiHidden/>
     <w:unhideWhenUsed/>
   </w:style>
   <w:style w:type="table" w:default="1" w:styleId="Tabelanormal">
@@ -7866,12 +7583,11 @@
 </file>
 
 <file path=customXml/item1.xml><?xml version="1.0" encoding="utf-8"?>
-<?mso-contentType ?>
-<FormTemplates xmlns="http://schemas.microsoft.com/sharepoint/v3/contenttype/forms">
-  <Display>DocumentLibraryForm</Display>
-  <Edit>DocumentLibraryForm</Edit>
-  <New>DocumentLibraryForm</New>
-</FormTemplates>
+<p:properties xmlns:p="http://schemas.microsoft.com/office/2006/metadata/properties" xmlns:xsi="http://www.w3.org/2001/XMLSchema-instance" xmlns:pc="http://schemas.microsoft.com/office/infopath/2007/PartnerControls">
+  <documentManagement>
+    <_activity xmlns="fd8f4a4f-6408-4960-af95-3f98ea0cecb5" xsi:nil="true"/>
+  </documentManagement>
+</p:properties>
 </file>
 
 <file path=customXml/item2.xml><?xml version="1.0" encoding="utf-8"?>
@@ -8069,17 +7785,20 @@
 </file>
 
 <file path=customXml/item3.xml><?xml version="1.0" encoding="utf-8"?>
-<p:properties xmlns:p="http://schemas.microsoft.com/office/2006/metadata/properties" xmlns:xsi="http://www.w3.org/2001/XMLSchema-instance" xmlns:pc="http://schemas.microsoft.com/office/infopath/2007/PartnerControls">
-  <documentManagement>
-    <_activity xmlns="fd8f4a4f-6408-4960-af95-3f98ea0cecb5" xsi:nil="true"/>
-  </documentManagement>
-</p:properties>
+<?mso-contentType ?>
+<FormTemplates xmlns="http://schemas.microsoft.com/sharepoint/v3/contenttype/forms">
+  <Display>DocumentLibraryForm</Display>
+  <Edit>DocumentLibraryForm</Edit>
+  <New>DocumentLibraryForm</New>
+</FormTemplates>
 </file>
 
 <file path=customXml/itemProps1.xml><?xml version="1.0" encoding="utf-8"?>
-<ds:datastoreItem xmlns:ds="http://schemas.openxmlformats.org/officeDocument/2006/customXml" ds:itemID="{B821EFD9-F0B0-4F15-A721-B742481C3803}">
+<ds:datastoreItem xmlns:ds="http://schemas.openxmlformats.org/officeDocument/2006/customXml" ds:itemID="{A33E2534-233C-49EF-B756-FBE5BBBBDBC1}">
   <ds:schemaRefs>
-    <ds:schemaRef ds:uri="http://schemas.microsoft.com/sharepoint/v3/contenttype/forms"/>
+    <ds:schemaRef ds:uri="http://schemas.microsoft.com/office/2006/metadata/properties"/>
+    <ds:schemaRef ds:uri="http://schemas.microsoft.com/office/infopath/2007/PartnerControls"/>
+    <ds:schemaRef ds:uri="fd8f4a4f-6408-4960-af95-3f98ea0cecb5"/>
   </ds:schemaRefs>
 </ds:datastoreItem>
 </file>
@@ -8103,11 +7822,9 @@
 </file>
 
 <file path=customXml/itemProps3.xml><?xml version="1.0" encoding="utf-8"?>
-<ds:datastoreItem xmlns:ds="http://schemas.openxmlformats.org/officeDocument/2006/customXml" ds:itemID="{A33E2534-233C-49EF-B756-FBE5BBBBDBC1}">
+<ds:datastoreItem xmlns:ds="http://schemas.openxmlformats.org/officeDocument/2006/customXml" ds:itemID="{B821EFD9-F0B0-4F15-A721-B742481C3803}">
   <ds:schemaRefs>
-    <ds:schemaRef ds:uri="http://schemas.microsoft.com/office/2006/metadata/properties"/>
-    <ds:schemaRef ds:uri="http://schemas.microsoft.com/office/infopath/2007/PartnerControls"/>
-    <ds:schemaRef ds:uri="fd8f4a4f-6408-4960-af95-3f98ea0cecb5"/>
+    <ds:schemaRef ds:uri="http://schemas.microsoft.com/sharepoint/v3/contenttype/forms"/>
   </ds:schemaRefs>
 </ds:datastoreItem>
 </file>
</xml_diff>